<commit_message>
Made notes on Ch 2 Matrix Algebra
</commit_message>
<xml_diff>
--- a/Math/Linear Algebra and Its Applications/Ch 2 - Matrix Algebra.docx
+++ b/Math/Linear Algebra and Its Applications/Ch 2 - Matrix Algebra.docx
@@ -5,9 +5,11 @@
     <w:p>
       <w:pPr>
         <w:pStyle w:val="Heading1"/>
-        <w:bidi w:val="0"/>
+        <w:numPr>
+          <w:ilvl w:val="0"/>
+          <w:numId w:val="3"/>
+        </w:numPr>
         <w:spacing w:before="240" w:after="120"/>
-        <w:jc w:val="left"/>
         <w:rPr/>
       </w:pPr>
       <w:r>
@@ -29,8 +31,10 @@
     <w:p>
       <w:pPr>
         <w:pStyle w:val="Heading3"/>
-        <w:bidi w:val="0"/>
-        <w:jc w:val="left"/>
+        <w:numPr>
+          <w:ilvl w:val="2"/>
+          <w:numId w:val="3"/>
+        </w:numPr>
         <w:rPr/>
       </w:pPr>
       <w:r>
@@ -97,6 +101,10 @@
     <w:p>
       <w:pPr>
         <w:pStyle w:val="Heading2"/>
+        <w:numPr>
+          <w:ilvl w:val="1"/>
+          <w:numId w:val="3"/>
+        </w:numPr>
         <w:bidi w:val="0"/>
         <w:jc w:val="left"/>
         <w:rPr/>
@@ -165,6 +173,10 @@
     <w:p>
       <w:pPr>
         <w:pStyle w:val="Heading2"/>
+        <w:numPr>
+          <w:ilvl w:val="1"/>
+          <w:numId w:val="3"/>
+        </w:numPr>
         <w:bidi w:val="0"/>
         <w:jc w:val="left"/>
         <w:rPr/>
@@ -177,6 +189,10 @@
     <w:p>
       <w:pPr>
         <w:pStyle w:val="Heading2"/>
+        <w:numPr>
+          <w:ilvl w:val="1"/>
+          <w:numId w:val="3"/>
+        </w:numPr>
         <w:bidi w:val="0"/>
         <w:jc w:val="left"/>
         <w:rPr/>
@@ -375,6 +391,10 @@
     <w:p>
       <w:pPr>
         <w:pStyle w:val="Heading2"/>
+        <w:numPr>
+          <w:ilvl w:val="1"/>
+          <w:numId w:val="3"/>
+        </w:numPr>
         <w:bidi w:val="0"/>
         <w:jc w:val="left"/>
         <w:rPr/>
@@ -387,6 +407,10 @@
     <w:p>
       <w:pPr>
         <w:pStyle w:val="Heading3"/>
+        <w:numPr>
+          <w:ilvl w:val="2"/>
+          <w:numId w:val="3"/>
+        </w:numPr>
         <w:bidi w:val="0"/>
         <w:jc w:val="left"/>
         <w:rPr/>
@@ -455,6 +479,10 @@
     <w:p>
       <w:pPr>
         <w:pStyle w:val="Heading1"/>
+        <w:numPr>
+          <w:ilvl w:val="0"/>
+          <w:numId w:val="3"/>
+        </w:numPr>
         <w:bidi w:val="0"/>
         <w:jc w:val="left"/>
         <w:rPr/>
@@ -694,6 +722,7 @@
           <w:iCs/>
           <w:position w:val="0"/>
           <w:sz w:val="24"/>
+          <w:sz w:val="24"/>
           <w:vertAlign w:val="baseline"/>
         </w:rPr>
         <w:t xml:space="preserve">, </w:t>
@@ -706,6 +735,7 @@
           <w:iCs w:val="false"/>
           <w:position w:val="0"/>
           <w:sz w:val="24"/>
+          <w:sz w:val="24"/>
           <w:vertAlign w:val="baseline"/>
         </w:rPr>
         <w:t>so that</w:t>
@@ -748,6 +778,7 @@
           <w:i/>
           <w:iCs/>
           <w:position w:val="0"/>
+          <w:sz w:val="24"/>
           <w:sz w:val="24"/>
           <w:vertAlign w:val="baseline"/>
         </w:rPr>
@@ -761,6 +792,7 @@
           <w:iCs w:val="false"/>
           <w:position w:val="0"/>
           <w:sz w:val="24"/>
+          <w:sz w:val="24"/>
           <w:vertAlign w:val="baseline"/>
         </w:rPr>
         <w:t xml:space="preserve">and     </w:t>
@@ -773,6 +805,7 @@
           <w:iCs/>
           <w:position w:val="0"/>
           <w:sz w:val="24"/>
+          <w:sz w:val="24"/>
           <w:vertAlign w:val="baseline"/>
         </w:rPr>
         <w:t>AA</w:t>
@@ -795,6 +828,7 @@
           <w:iCs/>
           <w:position w:val="0"/>
           <w:sz w:val="24"/>
+          <w:sz w:val="24"/>
           <w:vertAlign w:val="baseline"/>
         </w:rPr>
         <w:t>= I</w:t>
@@ -811,13 +845,18 @@
           <w:bCs w:val="false"/>
           <w:position w:val="0"/>
           <w:sz w:val="24"/>
+          <w:sz w:val="24"/>
           <w:vertAlign w:val="baseline"/>
         </w:rPr>
       </w:pPr>
       <w:r>
         <w:rPr>
-          <w:i/>
-          <w:iCs/>
+          <w:b w:val="false"/>
+          <w:bCs w:val="false"/>
+          <w:position w:val="0"/>
+          <w:sz w:val="24"/>
+          <w:sz w:val="24"/>
+          <w:vertAlign w:val="baseline"/>
         </w:rPr>
       </w:r>
     </w:p>
@@ -840,6 +879,7 @@
           <w:iCs w:val="false"/>
           <w:position w:val="0"/>
           <w:sz w:val="24"/>
+          <w:sz w:val="24"/>
           <w:vertAlign w:val="baseline"/>
         </w:rPr>
         <w:t xml:space="preserve">A matrix that is </w:t>
@@ -852,6 +892,7 @@
           <w:iCs w:val="false"/>
           <w:position w:val="0"/>
           <w:sz w:val="24"/>
+          <w:sz w:val="24"/>
           <w:vertAlign w:val="baseline"/>
         </w:rPr>
         <w:t>not invertible</w:t>
@@ -864,6 +905,7 @@
           <w:iCs w:val="false"/>
           <w:position w:val="0"/>
           <w:sz w:val="24"/>
+          <w:sz w:val="24"/>
           <w:vertAlign w:val="baseline"/>
         </w:rPr>
         <w:t xml:space="preserve"> is sometimes called a </w:t>
@@ -876,6 +918,7 @@
           <w:iCs w:val="false"/>
           <w:position w:val="0"/>
           <w:sz w:val="24"/>
+          <w:sz w:val="24"/>
           <w:vertAlign w:val="baseline"/>
         </w:rPr>
         <w:t>singular matrix</w:t>
@@ -888,6 +931,7 @@
           <w:iCs w:val="false"/>
           <w:position w:val="0"/>
           <w:sz w:val="24"/>
+          <w:sz w:val="24"/>
           <w:vertAlign w:val="baseline"/>
         </w:rPr>
         <w:t>.</w:t>
@@ -904,19 +948,28 @@
           <w:bCs w:val="false"/>
           <w:position w:val="0"/>
           <w:sz w:val="24"/>
+          <w:sz w:val="24"/>
           <w:vertAlign w:val="baseline"/>
         </w:rPr>
       </w:pPr>
       <w:r>
         <w:rPr>
-          <w:i w:val="false"/>
-          <w:iCs w:val="false"/>
+          <w:b w:val="false"/>
+          <w:bCs w:val="false"/>
+          <w:position w:val="0"/>
+          <w:sz w:val="24"/>
+          <w:sz w:val="24"/>
+          <w:vertAlign w:val="baseline"/>
         </w:rPr>
       </w:r>
     </w:p>
     <w:p>
       <w:pPr>
         <w:pStyle w:val="Heading3"/>
+        <w:numPr>
+          <w:ilvl w:val="2"/>
+          <w:numId w:val="3"/>
+        </w:numPr>
         <w:bidi w:val="0"/>
         <w:jc w:val="left"/>
         <w:rPr/>
@@ -937,13 +990,18 @@
           <w:bCs w:val="false"/>
           <w:position w:val="0"/>
           <w:sz w:val="24"/>
+          <w:sz w:val="24"/>
           <w:vertAlign w:val="baseline"/>
         </w:rPr>
       </w:pPr>
       <w:r>
         <w:rPr>
-          <w:i w:val="false"/>
-          <w:iCs w:val="false"/>
+          <w:b w:val="false"/>
+          <w:bCs w:val="false"/>
+          <w:position w:val="0"/>
+          <w:sz w:val="24"/>
+          <w:sz w:val="24"/>
+          <w:vertAlign w:val="baseline"/>
         </w:rPr>
       </w:r>
     </w:p>
@@ -1013,21 +1071,10 @@
           <w:iCs w:val="false"/>
           <w:position w:val="0"/>
           <w:sz w:val="24"/>
+          <w:sz w:val="24"/>
           <w:vertAlign w:val="baseline"/>
         </w:rPr>
-        <w:t xml:space="preserve">Theorem 4 says that a 2 x 2 matrix </w:t>
-      </w:r>
-      <w:r>
-        <w:rPr>
-          <w:b w:val="false"/>
-          <w:bCs w:val="false"/>
-          <w:i/>
-          <w:iCs/>
-          <w:position w:val="0"/>
-          <w:sz w:val="24"/>
-          <w:vertAlign w:val="baseline"/>
-        </w:rPr>
-        <w:t>A</w:t>
+        <w:t>T</w:t>
       </w:r>
       <w:r>
         <w:rPr>
@@ -1037,9 +1084,10 @@
           <w:iCs w:val="false"/>
           <w:position w:val="0"/>
           <w:sz w:val="24"/>
+          <w:sz w:val="24"/>
           <w:vertAlign w:val="baseline"/>
         </w:rPr>
-        <w:t xml:space="preserve"> is invertible if and only if det </w:t>
+        <w:t xml:space="preserve">heorem 4 says that a 2 x 2 matrix </w:t>
       </w:r>
       <w:r>
         <w:rPr>
@@ -1049,9 +1097,10 @@
           <w:iCs/>
           <w:position w:val="0"/>
           <w:sz w:val="24"/>
+          <w:sz w:val="24"/>
           <w:vertAlign w:val="baseline"/>
         </w:rPr>
-        <w:t xml:space="preserve">A </w:t>
+        <w:t>A</w:t>
       </w:r>
       <w:r>
         <w:rPr>
@@ -1061,8 +1110,35 @@
           <w:iCs w:val="false"/>
           <w:position w:val="0"/>
           <w:sz w:val="24"/>
+          <w:sz w:val="24"/>
           <w:vertAlign w:val="baseline"/>
         </w:rPr>
+        <w:t xml:space="preserve"> is invertible if and only if det </w:t>
+      </w:r>
+      <w:r>
+        <w:rPr>
+          <w:b w:val="false"/>
+          <w:bCs w:val="false"/>
+          <w:i/>
+          <w:iCs/>
+          <w:position w:val="0"/>
+          <w:sz w:val="24"/>
+          <w:sz w:val="24"/>
+          <w:vertAlign w:val="baseline"/>
+        </w:rPr>
+        <w:t xml:space="preserve">A </w:t>
+      </w:r>
+      <w:r>
+        <w:rPr>
+          <w:b w:val="false"/>
+          <w:bCs w:val="false"/>
+          <w:i w:val="false"/>
+          <w:iCs w:val="false"/>
+          <w:position w:val="0"/>
+          <w:sz w:val="24"/>
+          <w:sz w:val="24"/>
+          <w:vertAlign w:val="baseline"/>
+        </w:rPr>
         <w:t>!= 0.</w:t>
       </w:r>
     </w:p>
@@ -1077,19 +1153,28 @@
           <w:bCs w:val="false"/>
           <w:position w:val="0"/>
           <w:sz w:val="24"/>
+          <w:sz w:val="24"/>
           <w:vertAlign w:val="baseline"/>
         </w:rPr>
       </w:pPr>
       <w:r>
         <w:rPr>
-          <w:i w:val="false"/>
-          <w:iCs w:val="false"/>
+          <w:b w:val="false"/>
+          <w:bCs w:val="false"/>
+          <w:position w:val="0"/>
+          <w:sz w:val="24"/>
+          <w:sz w:val="24"/>
+          <w:vertAlign w:val="baseline"/>
         </w:rPr>
       </w:r>
     </w:p>
     <w:p>
       <w:pPr>
         <w:pStyle w:val="Heading3"/>
+        <w:numPr>
+          <w:ilvl w:val="2"/>
+          <w:numId w:val="3"/>
+        </w:numPr>
         <w:bidi w:val="0"/>
         <w:jc w:val="left"/>
         <w:rPr/>
@@ -1110,13 +1195,18 @@
           <w:bCs w:val="false"/>
           <w:position w:val="0"/>
           <w:sz w:val="24"/>
+          <w:sz w:val="24"/>
           <w:vertAlign w:val="baseline"/>
         </w:rPr>
       </w:pPr>
       <w:r>
         <w:rPr>
-          <w:i w:val="false"/>
-          <w:iCs w:val="false"/>
+          <w:b w:val="false"/>
+          <w:bCs w:val="false"/>
+          <w:position w:val="0"/>
+          <w:sz w:val="24"/>
+          <w:sz w:val="24"/>
+          <w:vertAlign w:val="baseline"/>
         </w:rPr>
         <w:drawing>
           <wp:anchor behindDoc="0" distT="0" distB="0" distL="0" distR="0" simplePos="0" locked="0" layoutInCell="1" allowOverlap="1" relativeHeight="8">
@@ -1176,19 +1266,28 @@
           <w:bCs w:val="false"/>
           <w:position w:val="0"/>
           <w:sz w:val="24"/>
+          <w:sz w:val="24"/>
           <w:vertAlign w:val="baseline"/>
         </w:rPr>
       </w:pPr>
       <w:r>
         <w:rPr>
-          <w:i w:val="false"/>
-          <w:iCs w:val="false"/>
+          <w:b w:val="false"/>
+          <w:bCs w:val="false"/>
+          <w:position w:val="0"/>
+          <w:sz w:val="24"/>
+          <w:sz w:val="24"/>
+          <w:vertAlign w:val="baseline"/>
         </w:rPr>
       </w:r>
     </w:p>
     <w:p>
       <w:pPr>
         <w:pStyle w:val="Heading3"/>
+        <w:numPr>
+          <w:ilvl w:val="2"/>
+          <w:numId w:val="3"/>
+        </w:numPr>
         <w:bidi w:val="0"/>
         <w:jc w:val="left"/>
         <w:rPr/>
@@ -1257,6 +1356,10 @@
     <w:p>
       <w:pPr>
         <w:pStyle w:val="Heading2"/>
+        <w:numPr>
+          <w:ilvl w:val="1"/>
+          <w:numId w:val="3"/>
+        </w:numPr>
         <w:bidi w:val="0"/>
         <w:jc w:val="left"/>
         <w:rPr/>
@@ -1453,12 +1556,19 @@
         </w:rPr>
       </w:pPr>
       <w:r>
-        <w:rPr/>
+        <w:rPr>
+          <w:i/>
+          <w:iCs/>
+        </w:rPr>
       </w:r>
     </w:p>
     <w:p>
       <w:pPr>
         <w:pStyle w:val="Heading3"/>
+        <w:numPr>
+          <w:ilvl w:val="2"/>
+          <w:numId w:val="3"/>
+        </w:numPr>
         <w:bidi w:val="0"/>
         <w:jc w:val="left"/>
         <w:rPr/>
@@ -1534,6 +1644,10 @@
     <w:p>
       <w:pPr>
         <w:pStyle w:val="Heading2"/>
+        <w:numPr>
+          <w:ilvl w:val="1"/>
+          <w:numId w:val="3"/>
+        </w:numPr>
         <w:bidi w:val="0"/>
         <w:jc w:val="left"/>
         <w:rPr/>
@@ -1546,17 +1660,17 @@
     <w:p>
       <w:pPr>
         <w:pStyle w:val="Heading3"/>
-        <w:bidi w:val="0"/>
-        <w:jc w:val="left"/>
-        <w:rPr/>
-      </w:pPr>
-      <w:r>
-        <w:rPr/>
-        <w:t xml:space="preserve">Theorem </w:t>
-      </w:r>
-      <w:r>
-        <w:rPr/>
-        <w:t>8</w:t>
+        <w:numPr>
+          <w:ilvl w:val="2"/>
+          <w:numId w:val="3"/>
+        </w:numPr>
+        <w:bidi w:val="0"/>
+        <w:jc w:val="left"/>
+        <w:rPr/>
+      </w:pPr>
+      <w:r>
+        <w:rPr/>
+        <w:t>Theorem 8</w:t>
       </w:r>
     </w:p>
     <w:p>
@@ -1615,7 +1729,11 @@
       </w:r>
       <w:r>
         <w:rPr/>
-        <w:t xml:space="preserve">The theorem above applies </w:t>
+        <w:t>T</w:t>
+      </w:r>
+      <w:r>
+        <w:rPr/>
+        <w:t xml:space="preserve">he theorem above applies </w:t>
       </w:r>
       <w:r>
         <w:rPr>
@@ -1639,24 +1757,1396 @@
         </w:rPr>
       </w:pPr>
       <w:r>
-        <w:rPr/>
-      </w:r>
-    </w:p>
-    <w:p>
-      <w:pPr>
-        <w:pStyle w:val="TextBody"/>
-        <w:bidi w:val="0"/>
-        <w:spacing w:before="0" w:after="140"/>
-        <w:jc w:val="left"/>
-        <w:rPr>
-          <w:b/>
+        <w:rPr>
           <w:b/>
           <w:bCs/>
           <w:color w:val="BF0041"/>
         </w:rPr>
-      </w:pPr>
-      <w:r>
-        <w:rPr/>
+      </w:r>
+    </w:p>
+    <w:p>
+      <w:pPr>
+        <w:pStyle w:val="Heading1"/>
+        <w:numPr>
+          <w:ilvl w:val="0"/>
+          <w:numId w:val="3"/>
+        </w:numPr>
+        <w:bidi w:val="0"/>
+        <w:jc w:val="left"/>
+        <w:rPr/>
+      </w:pPr>
+      <w:r>
+        <w:rPr/>
+        <w:t>2.4 Partitioned Matrices</w:t>
+      </w:r>
+    </w:p>
+    <w:p>
+      <w:pPr>
+        <w:pStyle w:val="Heading2"/>
+        <w:numPr>
+          <w:ilvl w:val="1"/>
+          <w:numId w:val="3"/>
+        </w:numPr>
+        <w:bidi w:val="0"/>
+        <w:jc w:val="left"/>
+        <w:rPr/>
+      </w:pPr>
+      <w:r>
+        <w:rPr/>
+        <w:t>Multiplication of Partitioned Matrices</w:t>
+      </w:r>
+    </w:p>
+    <w:p>
+      <w:pPr>
+        <w:pStyle w:val="TextBody"/>
+        <w:bidi w:val="0"/>
+        <w:jc w:val="left"/>
+        <w:rPr/>
+      </w:pPr>
+      <w:r>
+        <w:rPr/>
+        <w:drawing>
+          <wp:anchor behindDoc="0" distT="0" distB="0" distL="0" distR="0" simplePos="0" locked="0" layoutInCell="1" allowOverlap="1" relativeHeight="12">
+            <wp:simplePos x="0" y="0"/>
+            <wp:positionH relativeFrom="column">
+              <wp:align>center</wp:align>
+            </wp:positionH>
+            <wp:positionV relativeFrom="paragraph">
+              <wp:posOffset>635</wp:posOffset>
+            </wp:positionV>
+            <wp:extent cx="6332220" cy="2418715"/>
+            <wp:effectExtent l="0" t="0" r="0" b="0"/>
+            <wp:wrapSquare wrapText="largest"/>
+            <wp:docPr id="11" name="Image11" descr=""/>
+            <wp:cNvGraphicFramePr>
+              <a:graphicFrameLocks xmlns:a="http://schemas.openxmlformats.org/drawingml/2006/main" noChangeAspect="1"/>
+            </wp:cNvGraphicFramePr>
+            <a:graphic xmlns:a="http://schemas.openxmlformats.org/drawingml/2006/main">
+              <a:graphicData uri="http://schemas.openxmlformats.org/drawingml/2006/picture">
+                <pic:pic xmlns:pic="http://schemas.openxmlformats.org/drawingml/2006/picture">
+                  <pic:nvPicPr>
+                    <pic:cNvPr id="11" name="Image11" descr=""/>
+                    <pic:cNvPicPr>
+                      <a:picLocks noChangeAspect="1" noChangeArrowheads="1"/>
+                    </pic:cNvPicPr>
+                  </pic:nvPicPr>
+                  <pic:blipFill>
+                    <a:blip r:embed="rId12"/>
+                    <a:stretch>
+                      <a:fillRect/>
+                    </a:stretch>
+                  </pic:blipFill>
+                  <pic:spPr bwMode="auto">
+                    <a:xfrm>
+                      <a:off x="0" y="0"/>
+                      <a:ext cx="6332220" cy="2418715"/>
+                    </a:xfrm>
+                    <a:prstGeom prst="rect">
+                      <a:avLst/>
+                    </a:prstGeom>
+                  </pic:spPr>
+                </pic:pic>
+              </a:graphicData>
+            </a:graphic>
+          </wp:anchor>
+        </w:drawing>
+      </w:r>
+    </w:p>
+    <w:p>
+      <w:pPr>
+        <w:pStyle w:val="Heading3"/>
+        <w:numPr>
+          <w:ilvl w:val="2"/>
+          <w:numId w:val="3"/>
+        </w:numPr>
+        <w:bidi w:val="0"/>
+        <w:jc w:val="left"/>
+        <w:rPr/>
+      </w:pPr>
+      <w:r>
+        <w:rPr/>
+        <w:t>Theorem 10</w:t>
+      </w:r>
+    </w:p>
+    <w:p>
+      <w:pPr>
+        <w:pStyle w:val="TextBody"/>
+        <w:bidi w:val="0"/>
+        <w:jc w:val="left"/>
+        <w:rPr/>
+      </w:pPr>
+      <w:r>
+        <w:rPr/>
+        <w:drawing>
+          <wp:anchor behindDoc="0" distT="0" distB="0" distL="0" distR="0" simplePos="0" locked="0" layoutInCell="1" allowOverlap="1" relativeHeight="13">
+            <wp:simplePos x="0" y="0"/>
+            <wp:positionH relativeFrom="column">
+              <wp:align>center</wp:align>
+            </wp:positionH>
+            <wp:positionV relativeFrom="paragraph">
+              <wp:posOffset>635</wp:posOffset>
+            </wp:positionV>
+            <wp:extent cx="6332220" cy="1706245"/>
+            <wp:effectExtent l="0" t="0" r="0" b="0"/>
+            <wp:wrapSquare wrapText="largest"/>
+            <wp:docPr id="12" name="Image12" descr=""/>
+            <wp:cNvGraphicFramePr>
+              <a:graphicFrameLocks xmlns:a="http://schemas.openxmlformats.org/drawingml/2006/main" noChangeAspect="1"/>
+            </wp:cNvGraphicFramePr>
+            <a:graphic xmlns:a="http://schemas.openxmlformats.org/drawingml/2006/main">
+              <a:graphicData uri="http://schemas.openxmlformats.org/drawingml/2006/picture">
+                <pic:pic xmlns:pic="http://schemas.openxmlformats.org/drawingml/2006/picture">
+                  <pic:nvPicPr>
+                    <pic:cNvPr id="12" name="Image12" descr=""/>
+                    <pic:cNvPicPr>
+                      <a:picLocks noChangeAspect="1" noChangeArrowheads="1"/>
+                    </pic:cNvPicPr>
+                  </pic:nvPicPr>
+                  <pic:blipFill>
+                    <a:blip r:embed="rId13"/>
+                    <a:stretch>
+                      <a:fillRect/>
+                    </a:stretch>
+                  </pic:blipFill>
+                  <pic:spPr bwMode="auto">
+                    <a:xfrm>
+                      <a:off x="0" y="0"/>
+                      <a:ext cx="6332220" cy="1706245"/>
+                    </a:xfrm>
+                    <a:prstGeom prst="rect">
+                      <a:avLst/>
+                    </a:prstGeom>
+                  </pic:spPr>
+                </pic:pic>
+              </a:graphicData>
+            </a:graphic>
+          </wp:anchor>
+        </w:drawing>
+      </w:r>
+    </w:p>
+    <w:p>
+      <w:pPr>
+        <w:pStyle w:val="Heading2"/>
+        <w:numPr>
+          <w:ilvl w:val="1"/>
+          <w:numId w:val="3"/>
+        </w:numPr>
+        <w:bidi w:val="0"/>
+        <w:jc w:val="left"/>
+        <w:rPr/>
+      </w:pPr>
+      <w:r>
+        <w:rPr/>
+        <w:t>Inverses of Partitioned Matrices</w:t>
+      </w:r>
+    </w:p>
+    <w:p>
+      <w:pPr>
+        <w:pStyle w:val="TextBody"/>
+        <w:bidi w:val="0"/>
+        <w:spacing w:before="0" w:after="140"/>
+        <w:jc w:val="left"/>
+        <w:rPr/>
+      </w:pPr>
+      <w:r>
+        <w:rPr/>
+        <w:t xml:space="preserve">A </w:t>
+      </w:r>
+      <w:r>
+        <w:rPr>
+          <w:b/>
+          <w:bCs/>
+        </w:rPr>
+        <w:t>block diagonal matrix</w:t>
+      </w:r>
+      <w:r>
+        <w:rPr>
+          <w:b w:val="false"/>
+          <w:bCs w:val="false"/>
+        </w:rPr>
+        <w:t xml:space="preserve"> is a partitioned matrix with zero blocks off the main diagonal (of blocks). Such a matrix is invertible if and only if each block on the diagonal is invertible.</w:t>
+      </w:r>
+    </w:p>
+    <w:p>
+      <w:pPr>
+        <w:pStyle w:val="TextBody"/>
+        <w:bidi w:val="0"/>
+        <w:spacing w:before="0" w:after="140"/>
+        <w:jc w:val="left"/>
+        <w:rPr>
+          <w:b w:val="false"/>
+          <w:b w:val="false"/>
+          <w:bCs w:val="false"/>
+        </w:rPr>
+      </w:pPr>
+      <w:r>
+        <w:rPr>
+          <w:b w:val="false"/>
+          <w:bCs w:val="false"/>
+        </w:rPr>
+      </w:r>
+    </w:p>
+    <w:p>
+      <w:pPr>
+        <w:pStyle w:val="Heading1"/>
+        <w:numPr>
+          <w:ilvl w:val="0"/>
+          <w:numId w:val="2"/>
+        </w:numPr>
+        <w:rPr/>
+      </w:pPr>
+      <w:r>
+        <w:rPr/>
+        <w:t>2.5 Matrix Factorizations</w:t>
+      </w:r>
+    </w:p>
+    <w:p>
+      <w:pPr>
+        <w:pStyle w:val="Heading2"/>
+        <w:numPr>
+          <w:ilvl w:val="1"/>
+          <w:numId w:val="2"/>
+        </w:numPr>
+        <w:rPr/>
+      </w:pPr>
+      <w:r>
+        <w:rPr/>
+        <w:t>The LU Factorization</w:t>
+      </w:r>
+    </w:p>
+    <w:p>
+      <w:pPr>
+        <w:pStyle w:val="TextBody"/>
+        <w:rPr/>
+      </w:pPr>
+      <w:r>
+        <w:rPr/>
+      </w:r>
+    </w:p>
+    <w:p>
+      <w:pPr>
+        <w:pStyle w:val="TextBody"/>
+        <w:rPr/>
+      </w:pPr>
+      <w:r>
+        <w:rPr/>
+      </w:r>
+    </w:p>
+    <w:p>
+      <w:pPr>
+        <w:pStyle w:val="TextBody"/>
+        <w:rPr/>
+      </w:pPr>
+      <w:r>
+        <w:rPr/>
+      </w:r>
+    </w:p>
+    <w:p>
+      <w:pPr>
+        <w:pStyle w:val="TextBody"/>
+        <w:rPr/>
+      </w:pPr>
+      <w:r>
+        <w:rPr/>
+      </w:r>
+    </w:p>
+    <w:p>
+      <w:pPr>
+        <w:pStyle w:val="TextBody"/>
+        <w:rPr/>
+      </w:pPr>
+      <w:r>
+        <w:rPr/>
+      </w:r>
+    </w:p>
+    <w:p>
+      <w:pPr>
+        <w:pStyle w:val="TextBody"/>
+        <w:rPr/>
+      </w:pPr>
+      <w:r>
+        <w:rPr/>
+      </w:r>
+    </w:p>
+    <w:p>
+      <w:pPr>
+        <w:pStyle w:val="TextBody"/>
+        <w:rPr/>
+      </w:pPr>
+      <w:r>
+        <w:rPr/>
+        <w:drawing>
+          <wp:anchor behindDoc="0" distT="0" distB="0" distL="0" distR="0" simplePos="0" locked="0" layoutInCell="1" allowOverlap="1" relativeHeight="14">
+            <wp:simplePos x="0" y="0"/>
+            <wp:positionH relativeFrom="column">
+              <wp:align>center</wp:align>
+            </wp:positionH>
+            <wp:positionV relativeFrom="paragraph">
+              <wp:posOffset>635</wp:posOffset>
+            </wp:positionV>
+            <wp:extent cx="6332220" cy="4928870"/>
+            <wp:effectExtent l="0" t="0" r="0" b="0"/>
+            <wp:wrapSquare wrapText="largest"/>
+            <wp:docPr id="13" name="Image13" descr=""/>
+            <wp:cNvGraphicFramePr>
+              <a:graphicFrameLocks xmlns:a="http://schemas.openxmlformats.org/drawingml/2006/main" noChangeAspect="1"/>
+            </wp:cNvGraphicFramePr>
+            <a:graphic xmlns:a="http://schemas.openxmlformats.org/drawingml/2006/main">
+              <a:graphicData uri="http://schemas.openxmlformats.org/drawingml/2006/picture">
+                <pic:pic xmlns:pic="http://schemas.openxmlformats.org/drawingml/2006/picture">
+                  <pic:nvPicPr>
+                    <pic:cNvPr id="13" name="Image13" descr=""/>
+                    <pic:cNvPicPr>
+                      <a:picLocks noChangeAspect="1" noChangeArrowheads="1"/>
+                    </pic:cNvPicPr>
+                  </pic:nvPicPr>
+                  <pic:blipFill>
+                    <a:blip r:embed="rId14"/>
+                    <a:stretch>
+                      <a:fillRect/>
+                    </a:stretch>
+                  </pic:blipFill>
+                  <pic:spPr bwMode="auto">
+                    <a:xfrm>
+                      <a:off x="0" y="0"/>
+                      <a:ext cx="6332220" cy="4928870"/>
+                    </a:xfrm>
+                    <a:prstGeom prst="rect">
+                      <a:avLst/>
+                    </a:prstGeom>
+                  </pic:spPr>
+                </pic:pic>
+              </a:graphicData>
+            </a:graphic>
+          </wp:anchor>
+        </w:drawing>
+      </w:r>
+    </w:p>
+    <w:p>
+      <w:pPr>
+        <w:pStyle w:val="Heading1"/>
+        <w:rPr/>
+      </w:pPr>
+      <w:r>
+        <w:rPr/>
+        <w:t xml:space="preserve">2.6 </w:t>
+      </w:r>
+      <w:r>
+        <w:rPr/>
+        <w:t>The Leontief Input-Output Model</w:t>
+      </w:r>
+    </w:p>
+    <w:p>
+      <w:pPr>
+        <w:pStyle w:val="TextBody"/>
+        <w:rPr/>
+      </w:pPr>
+      <w:r>
+        <w:rPr/>
+        <w:drawing>
+          <wp:anchor behindDoc="0" distT="0" distB="0" distL="0" distR="0" simplePos="0" locked="0" layoutInCell="1" allowOverlap="1" relativeHeight="16">
+            <wp:simplePos x="0" y="0"/>
+            <wp:positionH relativeFrom="column">
+              <wp:align>center</wp:align>
+            </wp:positionH>
+            <wp:positionV relativeFrom="paragraph">
+              <wp:posOffset>635</wp:posOffset>
+            </wp:positionV>
+            <wp:extent cx="6332220" cy="1353185"/>
+            <wp:effectExtent l="0" t="0" r="0" b="0"/>
+            <wp:wrapTopAndBottom/>
+            <wp:docPr id="14" name="Image15" descr=""/>
+            <wp:cNvGraphicFramePr>
+              <a:graphicFrameLocks xmlns:a="http://schemas.openxmlformats.org/drawingml/2006/main" noChangeAspect="1"/>
+            </wp:cNvGraphicFramePr>
+            <a:graphic xmlns:a="http://schemas.openxmlformats.org/drawingml/2006/main">
+              <a:graphicData uri="http://schemas.openxmlformats.org/drawingml/2006/picture">
+                <pic:pic xmlns:pic="http://schemas.openxmlformats.org/drawingml/2006/picture">
+                  <pic:nvPicPr>
+                    <pic:cNvPr id="14" name="Image15" descr=""/>
+                    <pic:cNvPicPr>
+                      <a:picLocks noChangeAspect="1" noChangeArrowheads="1"/>
+                    </pic:cNvPicPr>
+                  </pic:nvPicPr>
+                  <pic:blipFill>
+                    <a:blip r:embed="rId15"/>
+                    <a:stretch>
+                      <a:fillRect/>
+                    </a:stretch>
+                  </pic:blipFill>
+                  <pic:spPr bwMode="auto">
+                    <a:xfrm>
+                      <a:off x="0" y="0"/>
+                      <a:ext cx="6332220" cy="1353185"/>
+                    </a:xfrm>
+                    <a:prstGeom prst="rect">
+                      <a:avLst/>
+                    </a:prstGeom>
+                  </pic:spPr>
+                </pic:pic>
+              </a:graphicData>
+            </a:graphic>
+          </wp:anchor>
+        </w:drawing>
+      </w:r>
+    </w:p>
+    <w:p>
+      <w:pPr>
+        <w:pStyle w:val="TextBody"/>
+        <w:rPr/>
+      </w:pPr>
+      <w:r>
+        <w:rPr/>
+      </w:r>
+    </w:p>
+    <w:p>
+      <w:pPr>
+        <w:pStyle w:val="TextBody"/>
+        <w:rPr/>
+      </w:pPr>
+      <w:r>
+        <w:rPr/>
+      </w:r>
+    </w:p>
+    <w:p>
+      <w:pPr>
+        <w:pStyle w:val="TextBody"/>
+        <w:spacing w:before="0" w:after="140"/>
+        <w:rPr/>
+      </w:pPr>
+      <w:r>
+        <w:rPr/>
+        <w:drawing>
+          <wp:anchor behindDoc="0" distT="0" distB="0" distL="0" distR="0" simplePos="0" locked="0" layoutInCell="1" allowOverlap="1" relativeHeight="15">
+            <wp:simplePos x="0" y="0"/>
+            <wp:positionH relativeFrom="column">
+              <wp:posOffset>0</wp:posOffset>
+            </wp:positionH>
+            <wp:positionV relativeFrom="paragraph">
+              <wp:posOffset>292100</wp:posOffset>
+            </wp:positionV>
+            <wp:extent cx="6332220" cy="1541780"/>
+            <wp:effectExtent l="0" t="0" r="0" b="0"/>
+            <wp:wrapTopAndBottom/>
+            <wp:docPr id="15" name="Image14" descr=""/>
+            <wp:cNvGraphicFramePr>
+              <a:graphicFrameLocks xmlns:a="http://schemas.openxmlformats.org/drawingml/2006/main" noChangeAspect="1"/>
+            </wp:cNvGraphicFramePr>
+            <a:graphic xmlns:a="http://schemas.openxmlformats.org/drawingml/2006/main">
+              <a:graphicData uri="http://schemas.openxmlformats.org/drawingml/2006/picture">
+                <pic:pic xmlns:pic="http://schemas.openxmlformats.org/drawingml/2006/picture">
+                  <pic:nvPicPr>
+                    <pic:cNvPr id="15" name="Image14" descr=""/>
+                    <pic:cNvPicPr>
+                      <a:picLocks noChangeAspect="1" noChangeArrowheads="1"/>
+                    </pic:cNvPicPr>
+                  </pic:nvPicPr>
+                  <pic:blipFill>
+                    <a:blip r:embed="rId16"/>
+                    <a:stretch>
+                      <a:fillRect/>
+                    </a:stretch>
+                  </pic:blipFill>
+                  <pic:spPr bwMode="auto">
+                    <a:xfrm>
+                      <a:off x="0" y="0"/>
+                      <a:ext cx="6332220" cy="1541780"/>
+                    </a:xfrm>
+                    <a:prstGeom prst="rect">
+                      <a:avLst/>
+                    </a:prstGeom>
+                  </pic:spPr>
+                </pic:pic>
+              </a:graphicData>
+            </a:graphic>
+          </wp:anchor>
+        </w:drawing>
+      </w:r>
+    </w:p>
+    <w:p>
+      <w:pPr>
+        <w:pStyle w:val="TextBody"/>
+        <w:spacing w:before="0" w:after="140"/>
+        <w:rPr/>
+      </w:pPr>
+      <w:r>
+        <w:rPr/>
+      </w:r>
+    </w:p>
+    <w:p>
+      <w:pPr>
+        <w:pStyle w:val="TextBody"/>
+        <w:spacing w:before="0" w:after="140"/>
+        <w:rPr/>
+      </w:pPr>
+      <w:r>
+        <w:rPr/>
+      </w:r>
+    </w:p>
+    <w:p>
+      <w:pPr>
+        <w:pStyle w:val="Heading1"/>
+        <w:rPr/>
+      </w:pPr>
+      <w:r>
+        <w:rPr/>
+        <w:t>2.</w:t>
+      </w:r>
+      <w:r>
+        <w:rPr/>
+        <w:t>8 Subspaces of R</w:t>
+      </w:r>
+      <w:r>
+        <w:rPr>
+          <w:vertAlign w:val="superscript"/>
+        </w:rPr>
+        <w:t>n</w:t>
+      </w:r>
+    </w:p>
+    <w:p>
+      <w:pPr>
+        <w:pStyle w:val="Heading3"/>
+        <w:rPr/>
+      </w:pPr>
+      <w:r>
+        <w:rPr>
+          <w:rFonts w:eastAsia="Noto Sans CJK SC" w:cs="Lohit Devanagari"/>
+          <w:b/>
+          <w:bCs/>
+          <w:color w:val="auto"/>
+          <w:kern w:val="2"/>
+          <w:sz w:val="32"/>
+          <w:szCs w:val="32"/>
+          <w:lang w:val="en-US" w:eastAsia="zh-CN" w:bidi="hi-IN"/>
+        </w:rPr>
+        <w:t>Subspace</w:t>
+      </w:r>
+      <w:r>
+        <w:rPr/>
+        <w:t>:</w:t>
+      </w:r>
+    </w:p>
+    <w:p>
+      <w:pPr>
+        <w:pStyle w:val="TextBody"/>
+        <w:rPr>
+          <w:position w:val="0"/>
+          <w:sz w:val="24"/>
+          <w:vertAlign w:val="baseline"/>
+        </w:rPr>
+      </w:pPr>
+      <w:r>
+        <w:rPr/>
+        <w:drawing>
+          <wp:anchor behindDoc="0" distT="0" distB="0" distL="0" distR="0" simplePos="0" locked="0" layoutInCell="1" allowOverlap="1" relativeHeight="17">
+            <wp:simplePos x="0" y="0"/>
+            <wp:positionH relativeFrom="column">
+              <wp:align>center</wp:align>
+            </wp:positionH>
+            <wp:positionV relativeFrom="paragraph">
+              <wp:posOffset>635</wp:posOffset>
+            </wp:positionV>
+            <wp:extent cx="5461000" cy="1226185"/>
+            <wp:effectExtent l="0" t="0" r="0" b="0"/>
+            <wp:wrapTopAndBottom/>
+            <wp:docPr id="16" name="Image16" descr=""/>
+            <wp:cNvGraphicFramePr>
+              <a:graphicFrameLocks xmlns:a="http://schemas.openxmlformats.org/drawingml/2006/main" noChangeAspect="1"/>
+            </wp:cNvGraphicFramePr>
+            <a:graphic xmlns:a="http://schemas.openxmlformats.org/drawingml/2006/main">
+              <a:graphicData uri="http://schemas.openxmlformats.org/drawingml/2006/picture">
+                <pic:pic xmlns:pic="http://schemas.openxmlformats.org/drawingml/2006/picture">
+                  <pic:nvPicPr>
+                    <pic:cNvPr id="16" name="Image16" descr=""/>
+                    <pic:cNvPicPr>
+                      <a:picLocks noChangeAspect="1" noChangeArrowheads="1"/>
+                    </pic:cNvPicPr>
+                  </pic:nvPicPr>
+                  <pic:blipFill>
+                    <a:blip r:embed="rId17"/>
+                    <a:stretch>
+                      <a:fillRect/>
+                    </a:stretch>
+                  </pic:blipFill>
+                  <pic:spPr bwMode="auto">
+                    <a:xfrm>
+                      <a:off x="0" y="0"/>
+                      <a:ext cx="5461000" cy="1226185"/>
+                    </a:xfrm>
+                    <a:prstGeom prst="rect">
+                      <a:avLst/>
+                    </a:prstGeom>
+                  </pic:spPr>
+                </pic:pic>
+              </a:graphicData>
+            </a:graphic>
+          </wp:anchor>
+        </w:drawing>
+      </w:r>
+    </w:p>
+    <w:p>
+      <w:pPr>
+        <w:pStyle w:val="Heading3"/>
+        <w:rPr/>
+      </w:pPr>
+      <w:r>
+        <w:rPr/>
+        <w:t>Column Space:</w:t>
+      </w:r>
+    </w:p>
+    <w:p>
+      <w:pPr>
+        <w:pStyle w:val="TextBody"/>
+        <w:rPr/>
+      </w:pPr>
+      <w:r>
+        <w:rPr/>
+      </w:r>
+    </w:p>
+    <w:p>
+      <w:pPr>
+        <w:pStyle w:val="TextBody"/>
+        <w:spacing w:before="0" w:after="140"/>
+        <w:rPr/>
+      </w:pPr>
+      <w:r>
+        <w:rPr/>
+        <w:drawing>
+          <wp:anchor behindDoc="0" distT="0" distB="0" distL="0" distR="0" simplePos="0" locked="0" layoutInCell="1" allowOverlap="1" relativeHeight="18">
+            <wp:simplePos x="0" y="0"/>
+            <wp:positionH relativeFrom="column">
+              <wp:align>center</wp:align>
+            </wp:positionH>
+            <wp:positionV relativeFrom="paragraph">
+              <wp:posOffset>635</wp:posOffset>
+            </wp:positionV>
+            <wp:extent cx="6332220" cy="707390"/>
+            <wp:effectExtent l="0" t="0" r="0" b="0"/>
+            <wp:wrapSquare wrapText="largest"/>
+            <wp:docPr id="17" name="Image17" descr=""/>
+            <wp:cNvGraphicFramePr>
+              <a:graphicFrameLocks xmlns:a="http://schemas.openxmlformats.org/drawingml/2006/main" noChangeAspect="1"/>
+            </wp:cNvGraphicFramePr>
+            <a:graphic xmlns:a="http://schemas.openxmlformats.org/drawingml/2006/main">
+              <a:graphicData uri="http://schemas.openxmlformats.org/drawingml/2006/picture">
+                <pic:pic xmlns:pic="http://schemas.openxmlformats.org/drawingml/2006/picture">
+                  <pic:nvPicPr>
+                    <pic:cNvPr id="17" name="Image17" descr=""/>
+                    <pic:cNvPicPr>
+                      <a:picLocks noChangeAspect="1" noChangeArrowheads="1"/>
+                    </pic:cNvPicPr>
+                  </pic:nvPicPr>
+                  <pic:blipFill>
+                    <a:blip r:embed="rId18"/>
+                    <a:stretch>
+                      <a:fillRect/>
+                    </a:stretch>
+                  </pic:blipFill>
+                  <pic:spPr bwMode="auto">
+                    <a:xfrm>
+                      <a:off x="0" y="0"/>
+                      <a:ext cx="6332220" cy="707390"/>
+                    </a:xfrm>
+                    <a:prstGeom prst="rect">
+                      <a:avLst/>
+                    </a:prstGeom>
+                  </pic:spPr>
+                </pic:pic>
+              </a:graphicData>
+            </a:graphic>
+          </wp:anchor>
+        </w:drawing>
+      </w:r>
+    </w:p>
+    <w:p>
+      <w:pPr>
+        <w:pStyle w:val="Heading3"/>
+        <w:rPr/>
+      </w:pPr>
+      <w:r>
+        <w:rPr/>
+        <w:t>Null Space</w:t>
+      </w:r>
+    </w:p>
+    <w:p>
+      <w:pPr>
+        <w:pStyle w:val="TextBody"/>
+        <w:rPr/>
+      </w:pPr>
+      <w:r>
+        <w:rPr/>
+        <w:drawing>
+          <wp:anchor behindDoc="0" distT="0" distB="0" distL="0" distR="0" simplePos="0" locked="0" layoutInCell="1" allowOverlap="1" relativeHeight="19">
+            <wp:simplePos x="0" y="0"/>
+            <wp:positionH relativeFrom="column">
+              <wp:posOffset>0</wp:posOffset>
+            </wp:positionH>
+            <wp:positionV relativeFrom="paragraph">
+              <wp:posOffset>635</wp:posOffset>
+            </wp:positionV>
+            <wp:extent cx="6332220" cy="696595"/>
+            <wp:effectExtent l="0" t="0" r="0" b="0"/>
+            <wp:wrapTopAndBottom/>
+            <wp:docPr id="18" name="Image18" descr=""/>
+            <wp:cNvGraphicFramePr>
+              <a:graphicFrameLocks xmlns:a="http://schemas.openxmlformats.org/drawingml/2006/main" noChangeAspect="1"/>
+            </wp:cNvGraphicFramePr>
+            <a:graphic xmlns:a="http://schemas.openxmlformats.org/drawingml/2006/main">
+              <a:graphicData uri="http://schemas.openxmlformats.org/drawingml/2006/picture">
+                <pic:pic xmlns:pic="http://schemas.openxmlformats.org/drawingml/2006/picture">
+                  <pic:nvPicPr>
+                    <pic:cNvPr id="18" name="Image18" descr=""/>
+                    <pic:cNvPicPr>
+                      <a:picLocks noChangeAspect="1" noChangeArrowheads="1"/>
+                    </pic:cNvPicPr>
+                  </pic:nvPicPr>
+                  <pic:blipFill>
+                    <a:blip r:embed="rId19"/>
+                    <a:stretch>
+                      <a:fillRect/>
+                    </a:stretch>
+                  </pic:blipFill>
+                  <pic:spPr bwMode="auto">
+                    <a:xfrm>
+                      <a:off x="0" y="0"/>
+                      <a:ext cx="6332220" cy="696595"/>
+                    </a:xfrm>
+                    <a:prstGeom prst="rect">
+                      <a:avLst/>
+                    </a:prstGeom>
+                  </pic:spPr>
+                </pic:pic>
+              </a:graphicData>
+            </a:graphic>
+          </wp:anchor>
+        </w:drawing>
+      </w:r>
+    </w:p>
+    <w:p>
+      <w:pPr>
+        <w:pStyle w:val="TextBody"/>
+        <w:spacing w:before="0" w:after="140"/>
+        <w:rPr/>
+      </w:pPr>
+      <w:r>
+        <w:rPr/>
+      </w:r>
+    </w:p>
+    <w:p>
+      <w:pPr>
+        <w:pStyle w:val="Heading3"/>
+        <w:rPr/>
+      </w:pPr>
+      <w:r>
+        <w:drawing>
+          <wp:anchor behindDoc="0" distT="0" distB="0" distL="0" distR="0" simplePos="0" locked="0" layoutInCell="1" allowOverlap="1" relativeHeight="20">
+            <wp:simplePos x="0" y="0"/>
+            <wp:positionH relativeFrom="column">
+              <wp:posOffset>0</wp:posOffset>
+            </wp:positionH>
+            <wp:positionV relativeFrom="paragraph">
+              <wp:posOffset>360045</wp:posOffset>
+            </wp:positionV>
+            <wp:extent cx="6332220" cy="955040"/>
+            <wp:effectExtent l="0" t="0" r="0" b="0"/>
+            <wp:wrapSquare wrapText="largest"/>
+            <wp:docPr id="19" name="Image19" descr=""/>
+            <wp:cNvGraphicFramePr>
+              <a:graphicFrameLocks xmlns:a="http://schemas.openxmlformats.org/drawingml/2006/main" noChangeAspect="1"/>
+            </wp:cNvGraphicFramePr>
+            <a:graphic xmlns:a="http://schemas.openxmlformats.org/drawingml/2006/main">
+              <a:graphicData uri="http://schemas.openxmlformats.org/drawingml/2006/picture">
+                <pic:pic xmlns:pic="http://schemas.openxmlformats.org/drawingml/2006/picture">
+                  <pic:nvPicPr>
+                    <pic:cNvPr id="19" name="Image19" descr=""/>
+                    <pic:cNvPicPr>
+                      <a:picLocks noChangeAspect="1" noChangeArrowheads="1"/>
+                    </pic:cNvPicPr>
+                  </pic:nvPicPr>
+                  <pic:blipFill>
+                    <a:blip r:embed="rId20"/>
+                    <a:stretch>
+                      <a:fillRect/>
+                    </a:stretch>
+                  </pic:blipFill>
+                  <pic:spPr bwMode="auto">
+                    <a:xfrm>
+                      <a:off x="0" y="0"/>
+                      <a:ext cx="6332220" cy="955040"/>
+                    </a:xfrm>
+                    <a:prstGeom prst="rect">
+                      <a:avLst/>
+                    </a:prstGeom>
+                  </pic:spPr>
+                </pic:pic>
+              </a:graphicData>
+            </a:graphic>
+          </wp:anchor>
+        </w:drawing>
+      </w:r>
+      <w:r>
+        <w:rPr/>
+        <w:t>Theorem 12</w:t>
+      </w:r>
+    </w:p>
+    <w:p>
+      <w:pPr>
+        <w:pStyle w:val="TextBody"/>
+        <w:rPr/>
+      </w:pPr>
+      <w:r>
+        <w:rPr/>
+      </w:r>
+    </w:p>
+    <w:p>
+      <w:pPr>
+        <w:pStyle w:val="Heading3"/>
+        <w:rPr/>
+      </w:pPr>
+      <w:r>
+        <w:rPr/>
+        <w:t>Basis</w:t>
+      </w:r>
+    </w:p>
+    <w:p>
+      <w:pPr>
+        <w:pStyle w:val="TextBody"/>
+        <w:rPr/>
+      </w:pPr>
+      <w:r>
+        <w:rPr/>
+        <w:drawing>
+          <wp:anchor behindDoc="0" distT="0" distB="0" distL="0" distR="0" simplePos="0" locked="0" layoutInCell="1" allowOverlap="1" relativeHeight="21">
+            <wp:simplePos x="0" y="0"/>
+            <wp:positionH relativeFrom="column">
+              <wp:align>center</wp:align>
+            </wp:positionH>
+            <wp:positionV relativeFrom="paragraph">
+              <wp:posOffset>635</wp:posOffset>
+            </wp:positionV>
+            <wp:extent cx="6332220" cy="495935"/>
+            <wp:effectExtent l="0" t="0" r="0" b="0"/>
+            <wp:wrapSquare wrapText="largest"/>
+            <wp:docPr id="20" name="Image20" descr=""/>
+            <wp:cNvGraphicFramePr>
+              <a:graphicFrameLocks xmlns:a="http://schemas.openxmlformats.org/drawingml/2006/main" noChangeAspect="1"/>
+            </wp:cNvGraphicFramePr>
+            <a:graphic xmlns:a="http://schemas.openxmlformats.org/drawingml/2006/main">
+              <a:graphicData uri="http://schemas.openxmlformats.org/drawingml/2006/picture">
+                <pic:pic xmlns:pic="http://schemas.openxmlformats.org/drawingml/2006/picture">
+                  <pic:nvPicPr>
+                    <pic:cNvPr id="20" name="Image20" descr=""/>
+                    <pic:cNvPicPr>
+                      <a:picLocks noChangeAspect="1" noChangeArrowheads="1"/>
+                    </pic:cNvPicPr>
+                  </pic:nvPicPr>
+                  <pic:blipFill>
+                    <a:blip r:embed="rId21"/>
+                    <a:stretch>
+                      <a:fillRect/>
+                    </a:stretch>
+                  </pic:blipFill>
+                  <pic:spPr bwMode="auto">
+                    <a:xfrm>
+                      <a:off x="0" y="0"/>
+                      <a:ext cx="6332220" cy="495935"/>
+                    </a:xfrm>
+                    <a:prstGeom prst="rect">
+                      <a:avLst/>
+                    </a:prstGeom>
+                  </pic:spPr>
+                </pic:pic>
+              </a:graphicData>
+            </a:graphic>
+          </wp:anchor>
+        </w:drawing>
+      </w:r>
+    </w:p>
+    <w:p>
+      <w:pPr>
+        <w:pStyle w:val="Heading3"/>
+        <w:rPr/>
+      </w:pPr>
+      <w:r>
+        <w:rPr/>
+        <w:t>Theorem 13</w:t>
+      </w:r>
+    </w:p>
+    <w:p>
+      <w:pPr>
+        <w:pStyle w:val="TextBody"/>
+        <w:rPr/>
+      </w:pPr>
+      <w:r>
+        <w:rPr/>
+        <w:drawing>
+          <wp:anchor behindDoc="0" distT="0" distB="0" distL="0" distR="0" simplePos="0" locked="0" layoutInCell="1" allowOverlap="1" relativeHeight="22">
+            <wp:simplePos x="0" y="0"/>
+            <wp:positionH relativeFrom="column">
+              <wp:align>center</wp:align>
+            </wp:positionH>
+            <wp:positionV relativeFrom="paragraph">
+              <wp:posOffset>635</wp:posOffset>
+            </wp:positionV>
+            <wp:extent cx="6332220" cy="641985"/>
+            <wp:effectExtent l="0" t="0" r="0" b="0"/>
+            <wp:wrapTopAndBottom/>
+            <wp:docPr id="21" name="Image21" descr=""/>
+            <wp:cNvGraphicFramePr>
+              <a:graphicFrameLocks xmlns:a="http://schemas.openxmlformats.org/drawingml/2006/main" noChangeAspect="1"/>
+            </wp:cNvGraphicFramePr>
+            <a:graphic xmlns:a="http://schemas.openxmlformats.org/drawingml/2006/main">
+              <a:graphicData uri="http://schemas.openxmlformats.org/drawingml/2006/picture">
+                <pic:pic xmlns:pic="http://schemas.openxmlformats.org/drawingml/2006/picture">
+                  <pic:nvPicPr>
+                    <pic:cNvPr id="21" name="Image21" descr=""/>
+                    <pic:cNvPicPr>
+                      <a:picLocks noChangeAspect="1" noChangeArrowheads="1"/>
+                    </pic:cNvPicPr>
+                  </pic:nvPicPr>
+                  <pic:blipFill>
+                    <a:blip r:embed="rId22"/>
+                    <a:stretch>
+                      <a:fillRect/>
+                    </a:stretch>
+                  </pic:blipFill>
+                  <pic:spPr bwMode="auto">
+                    <a:xfrm>
+                      <a:off x="0" y="0"/>
+                      <a:ext cx="6332220" cy="641985"/>
+                    </a:xfrm>
+                    <a:prstGeom prst="rect">
+                      <a:avLst/>
+                    </a:prstGeom>
+                  </pic:spPr>
+                </pic:pic>
+              </a:graphicData>
+            </a:graphic>
+          </wp:anchor>
+        </w:drawing>
+      </w:r>
+    </w:p>
+    <w:p>
+      <w:pPr>
+        <w:pStyle w:val="Heading1"/>
+        <w:rPr/>
+      </w:pPr>
+      <w:r>
+        <w:rPr/>
+        <w:t xml:space="preserve">2.9 </w:t>
+      </w:r>
+      <w:r>
+        <w:rPr/>
+        <w:t>Dimension and Rank</w:t>
+      </w:r>
+    </w:p>
+    <w:p>
+      <w:pPr>
+        <w:pStyle w:val="TextBody"/>
+        <w:rPr/>
+      </w:pPr>
+      <w:r>
+        <w:rPr/>
+      </w:r>
+    </w:p>
+    <w:p>
+      <w:pPr>
+        <w:pStyle w:val="Heading2"/>
+        <w:rPr/>
+      </w:pPr>
+      <w:r>
+        <w:rPr/>
+        <w:t>Coordinate System</w:t>
+      </w:r>
+    </w:p>
+    <w:p>
+      <w:pPr>
+        <w:pStyle w:val="TextBody"/>
+        <w:rPr/>
+      </w:pPr>
+      <w:r>
+        <w:rPr/>
+        <w:t>Definition</w:t>
+      </w:r>
+    </w:p>
+    <w:p>
+      <w:pPr>
+        <w:pStyle w:val="TextBody"/>
+        <w:rPr/>
+      </w:pPr>
+      <w:r>
+        <w:rPr/>
+        <w:drawing>
+          <wp:anchor behindDoc="0" distT="0" distB="0" distL="0" distR="0" simplePos="0" locked="0" layoutInCell="1" allowOverlap="1" relativeHeight="23">
+            <wp:simplePos x="0" y="0"/>
+            <wp:positionH relativeFrom="column">
+              <wp:align>center</wp:align>
+            </wp:positionH>
+            <wp:positionV relativeFrom="paragraph">
+              <wp:posOffset>635</wp:posOffset>
+            </wp:positionV>
+            <wp:extent cx="6332220" cy="2376170"/>
+            <wp:effectExtent l="0" t="0" r="0" b="0"/>
+            <wp:wrapTopAndBottom/>
+            <wp:docPr id="22" name="Image22" descr=""/>
+            <wp:cNvGraphicFramePr>
+              <a:graphicFrameLocks xmlns:a="http://schemas.openxmlformats.org/drawingml/2006/main" noChangeAspect="1"/>
+            </wp:cNvGraphicFramePr>
+            <a:graphic xmlns:a="http://schemas.openxmlformats.org/drawingml/2006/main">
+              <a:graphicData uri="http://schemas.openxmlformats.org/drawingml/2006/picture">
+                <pic:pic xmlns:pic="http://schemas.openxmlformats.org/drawingml/2006/picture">
+                  <pic:nvPicPr>
+                    <pic:cNvPr id="22" name="Image22" descr=""/>
+                    <pic:cNvPicPr>
+                      <a:picLocks noChangeAspect="1" noChangeArrowheads="1"/>
+                    </pic:cNvPicPr>
+                  </pic:nvPicPr>
+                  <pic:blipFill>
+                    <a:blip r:embed="rId23"/>
+                    <a:stretch>
+                      <a:fillRect/>
+                    </a:stretch>
+                  </pic:blipFill>
+                  <pic:spPr bwMode="auto">
+                    <a:xfrm>
+                      <a:off x="0" y="0"/>
+                      <a:ext cx="6332220" cy="2376170"/>
+                    </a:xfrm>
+                    <a:prstGeom prst="rect">
+                      <a:avLst/>
+                    </a:prstGeom>
+                  </pic:spPr>
+                </pic:pic>
+              </a:graphicData>
+            </a:graphic>
+          </wp:anchor>
+        </w:drawing>
+      </w:r>
+    </w:p>
+    <w:p>
+      <w:pPr>
+        <w:pStyle w:val="Heading2"/>
+        <w:rPr/>
+      </w:pPr>
+      <w:r>
+        <w:rPr/>
+        <w:t>The Dimension of a Subspace</w:t>
+      </w:r>
+    </w:p>
+    <w:p>
+      <w:pPr>
+        <w:pStyle w:val="TextBody"/>
+        <w:rPr/>
+      </w:pPr>
+      <w:r>
+        <w:rPr/>
+        <w:t>Definition</w:t>
+      </w:r>
+    </w:p>
+    <w:p>
+      <w:pPr>
+        <w:pStyle w:val="TextBody"/>
+        <w:rPr/>
+      </w:pPr>
+      <w:r>
+        <w:drawing>
+          <wp:anchor behindDoc="0" distT="0" distB="0" distL="0" distR="0" simplePos="0" locked="0" layoutInCell="1" allowOverlap="1" relativeHeight="24">
+            <wp:simplePos x="0" y="0"/>
+            <wp:positionH relativeFrom="column">
+              <wp:align>center</wp:align>
+            </wp:positionH>
+            <wp:positionV relativeFrom="paragraph">
+              <wp:posOffset>635</wp:posOffset>
+            </wp:positionV>
+            <wp:extent cx="6332220" cy="912495"/>
+            <wp:effectExtent l="0" t="0" r="0" b="0"/>
+            <wp:wrapTopAndBottom/>
+            <wp:docPr id="23" name="Image23" descr=""/>
+            <wp:cNvGraphicFramePr>
+              <a:graphicFrameLocks xmlns:a="http://schemas.openxmlformats.org/drawingml/2006/main" noChangeAspect="1"/>
+            </wp:cNvGraphicFramePr>
+            <a:graphic xmlns:a="http://schemas.openxmlformats.org/drawingml/2006/main">
+              <a:graphicData uri="http://schemas.openxmlformats.org/drawingml/2006/picture">
+                <pic:pic xmlns:pic="http://schemas.openxmlformats.org/drawingml/2006/picture">
+                  <pic:nvPicPr>
+                    <pic:cNvPr id="23" name="Image23" descr=""/>
+                    <pic:cNvPicPr>
+                      <a:picLocks noChangeAspect="1" noChangeArrowheads="1"/>
+                    </pic:cNvPicPr>
+                  </pic:nvPicPr>
+                  <pic:blipFill>
+                    <a:blip r:embed="rId24"/>
+                    <a:stretch>
+                      <a:fillRect/>
+                    </a:stretch>
+                  </pic:blipFill>
+                  <pic:spPr bwMode="auto">
+                    <a:xfrm>
+                      <a:off x="0" y="0"/>
+                      <a:ext cx="6332220" cy="912495"/>
+                    </a:xfrm>
+                    <a:prstGeom prst="rect">
+                      <a:avLst/>
+                    </a:prstGeom>
+                  </pic:spPr>
+                </pic:pic>
+              </a:graphicData>
+            </a:graphic>
+          </wp:anchor>
+        </w:drawing>
+        <w:drawing>
+          <wp:anchor behindDoc="0" distT="0" distB="0" distL="0" distR="0" simplePos="0" locked="0" layoutInCell="1" allowOverlap="1" relativeHeight="25">
+            <wp:simplePos x="0" y="0"/>
+            <wp:positionH relativeFrom="column">
+              <wp:posOffset>0</wp:posOffset>
+            </wp:positionH>
+            <wp:positionV relativeFrom="paragraph">
+              <wp:posOffset>1440180</wp:posOffset>
+            </wp:positionV>
+            <wp:extent cx="6332220" cy="686435"/>
+            <wp:effectExtent l="0" t="0" r="0" b="0"/>
+            <wp:wrapTopAndBottom/>
+            <wp:docPr id="24" name="Image24" descr=""/>
+            <wp:cNvGraphicFramePr>
+              <a:graphicFrameLocks xmlns:a="http://schemas.openxmlformats.org/drawingml/2006/main" noChangeAspect="1"/>
+            </wp:cNvGraphicFramePr>
+            <a:graphic xmlns:a="http://schemas.openxmlformats.org/drawingml/2006/main">
+              <a:graphicData uri="http://schemas.openxmlformats.org/drawingml/2006/picture">
+                <pic:pic xmlns:pic="http://schemas.openxmlformats.org/drawingml/2006/picture">
+                  <pic:nvPicPr>
+                    <pic:cNvPr id="24" name="Image24" descr=""/>
+                    <pic:cNvPicPr>
+                      <a:picLocks noChangeAspect="1" noChangeArrowheads="1"/>
+                    </pic:cNvPicPr>
+                  </pic:nvPicPr>
+                  <pic:blipFill>
+                    <a:blip r:embed="rId25"/>
+                    <a:stretch>
+                      <a:fillRect/>
+                    </a:stretch>
+                  </pic:blipFill>
+                  <pic:spPr bwMode="auto">
+                    <a:xfrm>
+                      <a:off x="0" y="0"/>
+                      <a:ext cx="6332220" cy="686435"/>
+                    </a:xfrm>
+                    <a:prstGeom prst="rect">
+                      <a:avLst/>
+                    </a:prstGeom>
+                  </pic:spPr>
+                </pic:pic>
+              </a:graphicData>
+            </a:graphic>
+          </wp:anchor>
+        </w:drawing>
+      </w:r>
+      <w:r>
+        <w:rPr/>
+        <w:t>The zero subspace has no basis, because the zero vector by itself forms a linearly dependent set</w:t>
+      </w:r>
+    </w:p>
+    <w:p>
+      <w:pPr>
+        <w:pStyle w:val="TextBody"/>
+        <w:rPr/>
+      </w:pPr>
+      <w:r>
+        <w:rPr/>
+      </w:r>
+    </w:p>
+    <w:p>
+      <w:pPr>
+        <w:pStyle w:val="Heading3"/>
+        <w:rPr/>
+      </w:pPr>
+      <w:r>
+        <w:rPr/>
+        <w:t>Theorem 14 – The Rank Theorem</w:t>
+      </w:r>
+    </w:p>
+    <w:p>
+      <w:pPr>
+        <w:pStyle w:val="TextBody"/>
+        <w:rPr/>
+      </w:pPr>
+      <w:r>
+        <w:rPr/>
+        <w:drawing>
+          <wp:anchor behindDoc="0" distT="0" distB="0" distL="0" distR="0" simplePos="0" locked="0" layoutInCell="1" allowOverlap="1" relativeHeight="26">
+            <wp:simplePos x="0" y="0"/>
+            <wp:positionH relativeFrom="column">
+              <wp:align>center</wp:align>
+            </wp:positionH>
+            <wp:positionV relativeFrom="paragraph">
+              <wp:posOffset>635</wp:posOffset>
+            </wp:positionV>
+            <wp:extent cx="6332220" cy="784860"/>
+            <wp:effectExtent l="0" t="0" r="0" b="0"/>
+            <wp:wrapTopAndBottom/>
+            <wp:docPr id="25" name="Image25" descr=""/>
+            <wp:cNvGraphicFramePr>
+              <a:graphicFrameLocks xmlns:a="http://schemas.openxmlformats.org/drawingml/2006/main" noChangeAspect="1"/>
+            </wp:cNvGraphicFramePr>
+            <a:graphic xmlns:a="http://schemas.openxmlformats.org/drawingml/2006/main">
+              <a:graphicData uri="http://schemas.openxmlformats.org/drawingml/2006/picture">
+                <pic:pic xmlns:pic="http://schemas.openxmlformats.org/drawingml/2006/picture">
+                  <pic:nvPicPr>
+                    <pic:cNvPr id="25" name="Image25" descr=""/>
+                    <pic:cNvPicPr>
+                      <a:picLocks noChangeAspect="1" noChangeArrowheads="1"/>
+                    </pic:cNvPicPr>
+                  </pic:nvPicPr>
+                  <pic:blipFill>
+                    <a:blip r:embed="rId26"/>
+                    <a:stretch>
+                      <a:fillRect/>
+                    </a:stretch>
+                  </pic:blipFill>
+                  <pic:spPr bwMode="auto">
+                    <a:xfrm>
+                      <a:off x="0" y="0"/>
+                      <a:ext cx="6332220" cy="784860"/>
+                    </a:xfrm>
+                    <a:prstGeom prst="rect">
+                      <a:avLst/>
+                    </a:prstGeom>
+                  </pic:spPr>
+                </pic:pic>
+              </a:graphicData>
+            </a:graphic>
+          </wp:anchor>
+        </w:drawing>
+      </w:r>
+    </w:p>
+    <w:p>
+      <w:pPr>
+        <w:pStyle w:val="TextBody"/>
+        <w:rPr/>
+      </w:pPr>
+      <w:r>
+        <w:rPr/>
+      </w:r>
+    </w:p>
+    <w:p>
+      <w:pPr>
+        <w:pStyle w:val="Heading3"/>
+        <w:rPr/>
+      </w:pPr>
+      <w:r>
+        <w:rPr/>
+        <w:t>Theorem 15  - The Basis Theorem</w:t>
+      </w:r>
+    </w:p>
+    <w:p>
+      <w:pPr>
+        <w:pStyle w:val="Heading3"/>
+        <w:rPr/>
+      </w:pPr>
+      <w:r>
+        <w:drawing>
+          <wp:anchor behindDoc="0" distT="0" distB="0" distL="0" distR="0" simplePos="0" locked="0" layoutInCell="1" allowOverlap="1" relativeHeight="27">
+            <wp:simplePos x="0" y="0"/>
+            <wp:positionH relativeFrom="column">
+              <wp:align>center</wp:align>
+            </wp:positionH>
+            <wp:positionV relativeFrom="paragraph">
+              <wp:posOffset>635</wp:posOffset>
+            </wp:positionV>
+            <wp:extent cx="6332220" cy="1262380"/>
+            <wp:effectExtent l="0" t="0" r="0" b="0"/>
+            <wp:wrapTopAndBottom/>
+            <wp:docPr id="26" name="Image26" descr=""/>
+            <wp:cNvGraphicFramePr>
+              <a:graphicFrameLocks xmlns:a="http://schemas.openxmlformats.org/drawingml/2006/main" noChangeAspect="1"/>
+            </wp:cNvGraphicFramePr>
+            <a:graphic xmlns:a="http://schemas.openxmlformats.org/drawingml/2006/main">
+              <a:graphicData uri="http://schemas.openxmlformats.org/drawingml/2006/picture">
+                <pic:pic xmlns:pic="http://schemas.openxmlformats.org/drawingml/2006/picture">
+                  <pic:nvPicPr>
+                    <pic:cNvPr id="26" name="Image26" descr=""/>
+                    <pic:cNvPicPr>
+                      <a:picLocks noChangeAspect="1" noChangeArrowheads="1"/>
+                    </pic:cNvPicPr>
+                  </pic:nvPicPr>
+                  <pic:blipFill>
+                    <a:blip r:embed="rId27"/>
+                    <a:stretch>
+                      <a:fillRect/>
+                    </a:stretch>
+                  </pic:blipFill>
+                  <pic:spPr bwMode="auto">
+                    <a:xfrm>
+                      <a:off x="0" y="0"/>
+                      <a:ext cx="6332220" cy="1262380"/>
+                    </a:xfrm>
+                    <a:prstGeom prst="rect">
+                      <a:avLst/>
+                    </a:prstGeom>
+                  </pic:spPr>
+                </pic:pic>
+              </a:graphicData>
+            </a:graphic>
+          </wp:anchor>
+        </w:drawing>
+      </w:r>
+      <w:r>
+        <w:rPr/>
+        <w:t>The Invertible Matrix Theorem continued</w:t>
+      </w:r>
+    </w:p>
+    <w:p>
+      <w:pPr>
+        <w:pStyle w:val="TextBody"/>
+        <w:spacing w:before="0" w:after="140"/>
+        <w:rPr/>
+      </w:pPr>
+      <w:r>
+        <w:rPr/>
+        <w:drawing>
+          <wp:anchor behindDoc="0" distT="0" distB="0" distL="0" distR="0" simplePos="0" locked="0" layoutInCell="1" allowOverlap="1" relativeHeight="28">
+            <wp:simplePos x="0" y="0"/>
+            <wp:positionH relativeFrom="column">
+              <wp:align>center</wp:align>
+            </wp:positionH>
+            <wp:positionV relativeFrom="paragraph">
+              <wp:posOffset>635</wp:posOffset>
+            </wp:positionV>
+            <wp:extent cx="6332220" cy="2637790"/>
+            <wp:effectExtent l="0" t="0" r="0" b="0"/>
+            <wp:wrapTopAndBottom/>
+            <wp:docPr id="27" name="Image27" descr=""/>
+            <wp:cNvGraphicFramePr>
+              <a:graphicFrameLocks xmlns:a="http://schemas.openxmlformats.org/drawingml/2006/main" noChangeAspect="1"/>
+            </wp:cNvGraphicFramePr>
+            <a:graphic xmlns:a="http://schemas.openxmlformats.org/drawingml/2006/main">
+              <a:graphicData uri="http://schemas.openxmlformats.org/drawingml/2006/picture">
+                <pic:pic xmlns:pic="http://schemas.openxmlformats.org/drawingml/2006/picture">
+                  <pic:nvPicPr>
+                    <pic:cNvPr id="27" name="Image27" descr=""/>
+                    <pic:cNvPicPr>
+                      <a:picLocks noChangeAspect="1" noChangeArrowheads="1"/>
+                    </pic:cNvPicPr>
+                  </pic:nvPicPr>
+                  <pic:blipFill>
+                    <a:blip r:embed="rId28"/>
+                    <a:stretch>
+                      <a:fillRect/>
+                    </a:stretch>
+                  </pic:blipFill>
+                  <pic:spPr bwMode="auto">
+                    <a:xfrm>
+                      <a:off x="0" y="0"/>
+                      <a:ext cx="6332220" cy="2637790"/>
+                    </a:xfrm>
+                    <a:prstGeom prst="rect">
+                      <a:avLst/>
+                    </a:prstGeom>
+                  </pic:spPr>
+                </pic:pic>
+              </a:graphicData>
+            </a:graphic>
+          </wp:anchor>
+        </w:drawing>
       </w:r>
     </w:p>
     <w:sectPr>
@@ -1666,6 +3156,7 @@
       <w:pgNumType w:fmt="decimal"/>
       <w:formProt w:val="false"/>
       <w:textDirection w:val="lrTb"/>
+      <w:docGrid w:type="default" w:linePitch="100" w:charSpace="0"/>
     </w:sectPr>
   </w:body>
 </w:document>
@@ -1768,8 +3259,198 @@
       </w:pPr>
     </w:lvl>
   </w:abstractNum>
+  <w:abstractNum w:abstractNumId="2">
+    <w:lvl w:ilvl="0">
+      <w:start w:val="1"/>
+      <w:numFmt w:val="none"/>
+      <w:suff w:val="nothing"/>
+      <w:lvlText w:val=""/>
+      <w:lvlJc w:val="left"/>
+      <w:pPr>
+        <w:ind w:left="0" w:hanging="0"/>
+      </w:pPr>
+    </w:lvl>
+    <w:lvl w:ilvl="1">
+      <w:start w:val="1"/>
+      <w:numFmt w:val="none"/>
+      <w:suff w:val="nothing"/>
+      <w:lvlText w:val=""/>
+      <w:lvlJc w:val="left"/>
+      <w:pPr>
+        <w:ind w:left="0" w:hanging="0"/>
+      </w:pPr>
+    </w:lvl>
+    <w:lvl w:ilvl="2">
+      <w:start w:val="1"/>
+      <w:numFmt w:val="none"/>
+      <w:suff w:val="nothing"/>
+      <w:lvlText w:val=""/>
+      <w:lvlJc w:val="left"/>
+      <w:pPr>
+        <w:ind w:left="0" w:hanging="0"/>
+      </w:pPr>
+    </w:lvl>
+    <w:lvl w:ilvl="3">
+      <w:start w:val="1"/>
+      <w:numFmt w:val="none"/>
+      <w:suff w:val="nothing"/>
+      <w:lvlText w:val=""/>
+      <w:lvlJc w:val="left"/>
+      <w:pPr>
+        <w:ind w:left="0" w:hanging="0"/>
+      </w:pPr>
+    </w:lvl>
+    <w:lvl w:ilvl="4">
+      <w:start w:val="1"/>
+      <w:numFmt w:val="none"/>
+      <w:suff w:val="nothing"/>
+      <w:lvlText w:val=""/>
+      <w:lvlJc w:val="left"/>
+      <w:pPr>
+        <w:ind w:left="0" w:hanging="0"/>
+      </w:pPr>
+    </w:lvl>
+    <w:lvl w:ilvl="5">
+      <w:start w:val="1"/>
+      <w:numFmt w:val="none"/>
+      <w:suff w:val="nothing"/>
+      <w:lvlText w:val=""/>
+      <w:lvlJc w:val="left"/>
+      <w:pPr>
+        <w:ind w:left="0" w:hanging="0"/>
+      </w:pPr>
+    </w:lvl>
+    <w:lvl w:ilvl="6">
+      <w:start w:val="1"/>
+      <w:numFmt w:val="none"/>
+      <w:suff w:val="nothing"/>
+      <w:lvlText w:val=""/>
+      <w:lvlJc w:val="left"/>
+      <w:pPr>
+        <w:ind w:left="0" w:hanging="0"/>
+      </w:pPr>
+    </w:lvl>
+    <w:lvl w:ilvl="7">
+      <w:start w:val="1"/>
+      <w:numFmt w:val="none"/>
+      <w:suff w:val="nothing"/>
+      <w:lvlText w:val=""/>
+      <w:lvlJc w:val="left"/>
+      <w:pPr>
+        <w:ind w:left="0" w:hanging="0"/>
+      </w:pPr>
+    </w:lvl>
+    <w:lvl w:ilvl="8">
+      <w:start w:val="1"/>
+      <w:numFmt w:val="none"/>
+      <w:suff w:val="nothing"/>
+      <w:lvlText w:val=""/>
+      <w:lvlJc w:val="left"/>
+      <w:pPr>
+        <w:ind w:left="0" w:hanging="0"/>
+      </w:pPr>
+    </w:lvl>
+  </w:abstractNum>
+  <w:abstractNum w:abstractNumId="3">
+    <w:lvl w:ilvl="0">
+      <w:start w:val="1"/>
+      <w:numFmt w:val="none"/>
+      <w:suff w:val="nothing"/>
+      <w:lvlText w:val=""/>
+      <w:lvlJc w:val="left"/>
+      <w:pPr>
+        <w:ind w:left="0" w:hanging="0"/>
+      </w:pPr>
+    </w:lvl>
+    <w:lvl w:ilvl="1">
+      <w:start w:val="1"/>
+      <w:numFmt w:val="none"/>
+      <w:suff w:val="nothing"/>
+      <w:lvlText w:val=""/>
+      <w:lvlJc w:val="left"/>
+      <w:pPr>
+        <w:ind w:left="0" w:hanging="0"/>
+      </w:pPr>
+    </w:lvl>
+    <w:lvl w:ilvl="2">
+      <w:start w:val="1"/>
+      <w:numFmt w:val="none"/>
+      <w:suff w:val="nothing"/>
+      <w:lvlText w:val=""/>
+      <w:lvlJc w:val="left"/>
+      <w:pPr>
+        <w:ind w:left="0" w:hanging="0"/>
+      </w:pPr>
+    </w:lvl>
+    <w:lvl w:ilvl="3">
+      <w:start w:val="1"/>
+      <w:numFmt w:val="none"/>
+      <w:suff w:val="nothing"/>
+      <w:lvlText w:val=""/>
+      <w:lvlJc w:val="left"/>
+      <w:pPr>
+        <w:ind w:left="0" w:hanging="0"/>
+      </w:pPr>
+    </w:lvl>
+    <w:lvl w:ilvl="4">
+      <w:start w:val="1"/>
+      <w:numFmt w:val="none"/>
+      <w:suff w:val="nothing"/>
+      <w:lvlText w:val=""/>
+      <w:lvlJc w:val="left"/>
+      <w:pPr>
+        <w:ind w:left="0" w:hanging="0"/>
+      </w:pPr>
+    </w:lvl>
+    <w:lvl w:ilvl="5">
+      <w:start w:val="1"/>
+      <w:numFmt w:val="none"/>
+      <w:suff w:val="nothing"/>
+      <w:lvlText w:val=""/>
+      <w:lvlJc w:val="left"/>
+      <w:pPr>
+        <w:ind w:left="0" w:hanging="0"/>
+      </w:pPr>
+    </w:lvl>
+    <w:lvl w:ilvl="6">
+      <w:start w:val="1"/>
+      <w:numFmt w:val="none"/>
+      <w:suff w:val="nothing"/>
+      <w:lvlText w:val=""/>
+      <w:lvlJc w:val="left"/>
+      <w:pPr>
+        <w:ind w:left="0" w:hanging="0"/>
+      </w:pPr>
+    </w:lvl>
+    <w:lvl w:ilvl="7">
+      <w:start w:val="1"/>
+      <w:numFmt w:val="none"/>
+      <w:suff w:val="nothing"/>
+      <w:lvlText w:val=""/>
+      <w:lvlJc w:val="left"/>
+      <w:pPr>
+        <w:ind w:left="0" w:hanging="0"/>
+      </w:pPr>
+    </w:lvl>
+    <w:lvl w:ilvl="8">
+      <w:start w:val="1"/>
+      <w:numFmt w:val="none"/>
+      <w:suff w:val="nothing"/>
+      <w:lvlText w:val=""/>
+      <w:lvlJc w:val="left"/>
+      <w:pPr>
+        <w:ind w:left="0" w:hanging="0"/>
+      </w:pPr>
+    </w:lvl>
+  </w:abstractNum>
   <w:num w:numId="1">
     <w:abstractNumId w:val="1"/>
+  </w:num>
+  <w:num w:numId="2">
+    <w:abstractNumId w:val="2"/>
+  </w:num>
+  <w:num w:numId="3">
+    <w:abstractNumId w:val="3"/>
   </w:num>
 </w:numbering>
 </file>
@@ -1781,15 +3462,13 @@
       <w:rPr>
         <w:rFonts w:ascii="Liberation Serif" w:hAnsi="Liberation Serif" w:eastAsia="Noto Serif CJK SC" w:cs="Lohit Devanagari"/>
         <w:kern w:val="2"/>
-        <w:sz w:val="24"/>
+        <w:sz w:val="20"/>
         <w:szCs w:val="24"/>
         <w:lang w:val="en-US" w:eastAsia="zh-CN" w:bidi="hi-IN"/>
       </w:rPr>
     </w:rPrDefault>
     <w:pPrDefault>
-      <w:pPr>
-        <w:widowControl/>
-      </w:pPr>
+      <w:pPr/>
     </w:pPrDefault>
   </w:docDefaults>
   <w:style w:type="paragraph" w:styleId="Normal">
@@ -1798,6 +3477,8 @@
     <w:pPr>
       <w:widowControl/>
       <w:bidi w:val="0"/>
+      <w:spacing w:before="0" w:after="0"/>
+      <w:jc w:val="left"/>
     </w:pPr>
     <w:rPr>
       <w:rFonts w:ascii="Liberation Serif" w:hAnsi="Liberation Serif" w:eastAsia="Noto Serif CJK SC" w:cs="Lohit Devanagari"/>

</xml_diff>